<commit_message>
PS1 and PS2 templates updated with point labels
- PS1 Template: added point labels throughout
- PS2 Template: point labels, poster photo requirement, sticky note reactions, rubric table
</commit_message>
<xml_diff>
--- a/PS1-WK2_3-Nightingale/Problem Set 1 Template.docx
+++ b/PS1-WK2_3-Nightingale/Problem Set 1 Template.docx
@@ -20,7 +20,7 @@
           <w:vertAlign w:val="baseline"/>
         </w:rPr>
       </w:pPr>
-      <w:bookmarkStart w:colFirst="0" w:colLast="0" w:name="_heading=h.1s8qoor85dz0" w:id="0"/>
+      <w:bookmarkStart w:colFirst="0" w:colLast="0" w:name="_1s8qoor85dz0" w:id="0"/>
       <w:bookmarkEnd w:id="0"/>
       <w:r>
         <w:rPr>
@@ -96,7 +96,7 @@
           <w:rFonts w:ascii="Inter" w:cs="Inter" w:eastAsia="Inter" w:hAnsi="Inter"/>
           <w:rtl w:val="0"/>
         </w:rPr>
-        <w:t xml:space="preserve">Part 1: The Math — Analyzing Rose Diagrams (Th1)</w:t>
+        <w:t xml:space="preserve">(5 pts) Part 1: The Math — Analyzing Rose Diagrams (Th1)</w:t>
       </w:r>
     </w:p>
     <w:p>
@@ -241,7 +241,7 @@
           <wp:inline distB="114300" distT="114300" distL="114300" distR="114300">
             <wp:extent cx="6858000" cy="3746500"/>
             <wp:effectExtent b="0" l="0" r="0" t="0"/>
-            <wp:docPr id="22" name="image1.png"/>
+            <wp:docPr id="1" name="image1.png"/>
             <a:graphic>
               <a:graphicData uri="http://schemas.openxmlformats.org/drawingml/2006/picture">
                 <pic:pic>
@@ -250,7 +250,7 @@
                     <pic:cNvPicPr preferRelativeResize="0"/>
                   </pic:nvPicPr>
                   <pic:blipFill>
-                    <a:blip r:embed="rId7"/>
+                    <a:blip r:embed="rId6"/>
                     <a:srcRect b="0" l="0" r="0" t="0"/>
                     <a:stretch>
                       <a:fillRect/>
@@ -356,7 +356,7 @@
           <w:vertAlign w:val="baseline"/>
         </w:rPr>
       </w:pPr>
-      <w:hyperlink r:id="rId8">
+      <w:hyperlink r:id="rId7">
         <w:r>
           <w:rPr>
             <w:rFonts w:ascii="Inter" w:cs="Inter" w:eastAsia="Inter" w:hAnsi="Inter"/>
@@ -603,7 +603,7 @@
           <w:rFonts w:ascii="Inter" w:cs="Inter" w:eastAsia="Inter" w:hAnsi="Inter"/>
           <w:rtl w:val="0"/>
         </w:rPr>
-        <w:t xml:space="preserve">Part 2: The Story — Research via NotebookLM (T2)</w:t>
+        <w:t xml:space="preserve">(10 pts) Part 2: The Story — Research via NotebookLM (T2)</w:t>
       </w:r>
     </w:p>
     <w:p>
@@ -808,7 +808,7 @@
           <w:vertAlign w:val="baseline"/>
           <w:rtl w:val="0"/>
         </w:rPr>
-        <w:t xml:space="preserve"> (~250-300 words)</w:t>
+        <w:t xml:space="preserve"> (~250-300 words) (4 pts)</w:t>
         <w:br w:type="textWrapping"/>
         <w:t xml:space="preserve">What are the most important things you learned about Nightingale’s life, work, and impact?</w:t>
       </w:r>
@@ -1023,7 +1023,24 @@
           <w:vertAlign w:val="baseline"/>
           <w:rtl w:val="0"/>
         </w:rPr>
-        <w:t xml:space="preserve">(b) Surprising Quotes/Facts</w:t>
+        <w:t xml:space="preserve">(b) Surprising Quotes/Facts </w:t>
+      </w:r>
+      <w:r>
+        <w:rPr>
+          <w:rFonts w:ascii="Inter" w:cs="Inter" w:eastAsia="Inter" w:hAnsi="Inter"/>
+          <w:i w:val="0"/>
+          <w:iCs w:val="0"/>
+          <w:smallCaps w:val="0"/>
+          <w:strike w:val="0"/>
+          <w:color w:val="000000"/>
+          <w:sz w:val="24"/>
+          <w:szCs w:val="24"/>
+          <w:u w:val="none"/>
+          <w:shd w:fill="auto" w:val="clear"/>
+          <w:vertAlign w:val="baseline"/>
+          <w:rtl w:val="0"/>
+        </w:rPr>
+        <w:t xml:space="preserve">(3 pts)</w:t>
       </w:r>
       <w:r>
         <w:rPr>
@@ -1271,7 +1288,7 @@
           <w:vertAlign w:val="baseline"/>
           <w:rtl w:val="0"/>
         </w:rPr>
-        <w:t xml:space="preserve"> (~75-100 words)</w:t>
+        <w:t xml:space="preserve"> (~75-100 words) (3 pts)</w:t>
         <w:br w:type="textWrapping"/>
         <w:t xml:space="preserve">How did you use NotebookLM? What features helped? What didn’t work as expected?</w:t>
       </w:r>
@@ -1304,7 +1321,7 @@
           <w:rFonts w:ascii="Inter" w:cs="Inter" w:eastAsia="Inter" w:hAnsi="Inter"/>
           <w:rtl w:val="0"/>
         </w:rPr>
-        <w:t xml:space="preserve">Part 3: The Teaching — 5 Classroom Ideas (T2)</w:t>
+        <w:t xml:space="preserve">(10 pts) Part 3: The Teaching — 5 Classroom Ideas (T2)</w:t>
       </w:r>
     </w:p>
     <w:p>
@@ -1441,331 +1458,334 @@
         </w:rPr>
       </w:r>
     </w:p>
-    <w:sdt>
-      <w:sdtPr>
-        <w:lock w:val="contentLocked"/>
-        <w:id w:val="-970704602"/>
-        <w:tag w:val="goog_rdk_0"/>
-      </w:sdtPr>
-      <w:sdtContent>
-        <w:tbl>
-          <w:tblPr>
-            <w:tblStyle w:val="Table1"/>
-            <w:tblW w:w="10800.0" w:type="dxa"/>
-            <w:jc w:val="left"/>
-            <w:tblBorders>
-              <w:top w:color="000000" w:space="0" w:sz="8" w:val="single"/>
-              <w:left w:color="000000" w:space="0" w:sz="8" w:val="single"/>
-              <w:bottom w:color="000000" w:space="0" w:sz="8" w:val="single"/>
-              <w:right w:color="000000" w:space="0" w:sz="8" w:val="single"/>
-              <w:insideH w:color="000000" w:space="0" w:sz="8" w:val="single"/>
-              <w:insideV w:color="000000" w:space="0" w:sz="8" w:val="single"/>
-            </w:tblBorders>
-            <w:tblLayout w:type="fixed"/>
-            <w:tblLook w:val="0600"/>
-          </w:tblPr>
+    <w:tbl>
+      <w:tblPr>
+        <w:tblStyle w:val="Table1"/>
+        <w:tblW w:w="10800.0" w:type="dxa"/>
+        <w:jc w:val="left"/>
+        <w:tblBorders>
+          <w:top w:color="000000" w:space="0" w:sz="8" w:val="single"/>
+          <w:left w:color="000000" w:space="0" w:sz="8" w:val="single"/>
+          <w:bottom w:color="000000" w:space="0" w:sz="8" w:val="single"/>
+          <w:right w:color="000000" w:space="0" w:sz="8" w:val="single"/>
+          <w:insideH w:color="000000" w:space="0" w:sz="8" w:val="single"/>
+          <w:insideV w:color="000000" w:space="0" w:sz="8" w:val="single"/>
+        </w:tblBorders>
+        <w:tblLayout w:type="fixed"/>
+        <w:tblLook w:val="0600"/>
+      </w:tblPr>
+      <w:tblGrid>
+        <w:gridCol w:w="5400"/>
+        <w:gridCol w:w="5400"/>
+        <w:tblGridChange w:id="0">
           <w:tblGrid>
             <w:gridCol w:w="5400"/>
             <w:gridCol w:w="5400"/>
-            <w:tblGridChange w:id="0">
-              <w:tblGrid>
-                <w:gridCol w:w="5400"/>
-                <w:gridCol w:w="5400"/>
-              </w:tblGrid>
-            </w:tblGridChange>
           </w:tblGrid>
-          <w:tr>
-            <w:trPr>
-              <w:cantSplit w:val="0"/>
-              <w:tblHeader w:val="0"/>
-            </w:trPr>
-            <w:tc>
-              <w:tcPr>
-                <w:tcBorders>
-                  <w:top w:color="000000" w:space="0" w:sz="0" w:val="nil"/>
-                  <w:left w:color="000000" w:space="0" w:sz="0" w:val="nil"/>
-                  <w:bottom w:color="000000" w:space="0" w:sz="0" w:val="nil"/>
-                  <w:right w:color="000000" w:space="0" w:sz="0" w:val="nil"/>
-                </w:tcBorders>
-                <w:shd w:fill="auto" w:val="clear"/>
-                <w:tcMar>
-                  <w:top w:w="100.0" w:type="dxa"/>
-                  <w:left w:w="100.0" w:type="dxa"/>
-                  <w:bottom w:w="100.0" w:type="dxa"/>
-                  <w:right w:w="100.0" w:type="dxa"/>
-                </w:tcMar>
-                <w:vAlign w:val="top"/>
-              </w:tcPr>
-              <w:p>
-                <w:pPr>
-                  <w:numPr>
-                    <w:ilvl w:val="0"/>
-                    <w:numId w:val="1"/>
-                  </w:numPr>
-                  <w:spacing w:after="36" w:before="36" w:lineRule="auto"/>
-                  <w:ind w:left="720" w:hanging="480"/>
-                  <w:rPr>
-                    <w:rFonts w:ascii="Inter" w:cs="Inter" w:eastAsia="Inter" w:hAnsi="Inter"/>
-                  </w:rPr>
-                </w:pPr>
-                <w:r>
-                  <w:rPr>
-                    <w:rFonts w:ascii="Inter" w:cs="Inter" w:eastAsia="Inter" w:hAnsi="Inter"/>
-                    <w:rtl w:val="0"/>
-                  </w:rPr>
-                  <w:t xml:space="preserve">Worksheet</w:t>
-                </w:r>
-              </w:p>
-              <w:p>
-                <w:pPr>
-                  <w:numPr>
-                    <w:ilvl w:val="0"/>
-                    <w:numId w:val="1"/>
-                  </w:numPr>
-                  <w:spacing w:after="36" w:before="36" w:lineRule="auto"/>
-                  <w:ind w:left="720" w:hanging="480"/>
-                  <w:rPr>
-                    <w:rFonts w:ascii="Inter" w:cs="Inter" w:eastAsia="Inter" w:hAnsi="Inter"/>
-                  </w:rPr>
-                </w:pPr>
-                <w:r>
-                  <w:rPr>
-                    <w:rFonts w:ascii="Inter" w:cs="Inter" w:eastAsia="Inter" w:hAnsi="Inter"/>
-                    <w:rtl w:val="0"/>
-                  </w:rPr>
-                  <w:t xml:space="preserve">Data Investigation</w:t>
-                </w:r>
-              </w:p>
-              <w:p>
-                <w:pPr>
-                  <w:numPr>
-                    <w:ilvl w:val="0"/>
-                    <w:numId w:val="1"/>
-                  </w:numPr>
-                  <w:spacing w:after="36" w:before="36" w:lineRule="auto"/>
-                  <w:ind w:left="720" w:hanging="480"/>
-                  <w:rPr>
-                    <w:rFonts w:ascii="Inter" w:cs="Inter" w:eastAsia="Inter" w:hAnsi="Inter"/>
-                  </w:rPr>
-                </w:pPr>
-                <w:r>
-                  <w:rPr>
-                    <w:rFonts w:ascii="Inter" w:cs="Inter" w:eastAsia="Inter" w:hAnsi="Inter"/>
-                    <w:rtl w:val="0"/>
-                  </w:rPr>
-                  <w:t xml:space="preserve">Interactive Tech Activity (Desmos, GeoGebra, spreadsheet)</w:t>
-                </w:r>
-              </w:p>
-              <w:p>
-                <w:pPr>
-                  <w:numPr>
-                    <w:ilvl w:val="0"/>
-                    <w:numId w:val="1"/>
-                  </w:numPr>
-                  <w:spacing w:after="36" w:before="36" w:lineRule="auto"/>
-                  <w:ind w:left="720" w:hanging="480"/>
-                  <w:rPr>
-                    <w:rFonts w:ascii="Inter" w:cs="Inter" w:eastAsia="Inter" w:hAnsi="Inter"/>
-                  </w:rPr>
-                </w:pPr>
-                <w:r>
-                  <w:rPr>
-                    <w:rFonts w:ascii="Inter" w:cs="Inter" w:eastAsia="Inter" w:hAnsi="Inter"/>
-                    <w:rtl w:val="0"/>
-                  </w:rPr>
-                  <w:t xml:space="preserve">3-Act Task</w:t>
-                </w:r>
-              </w:p>
-              <w:p>
-                <w:pPr>
-                  <w:numPr>
-                    <w:ilvl w:val="0"/>
-                    <w:numId w:val="1"/>
-                  </w:numPr>
-                  <w:spacing w:after="36" w:before="36" w:lineRule="auto"/>
-                  <w:ind w:left="720" w:hanging="480"/>
-                  <w:rPr>
-                    <w:rFonts w:ascii="Inter" w:cs="Inter" w:eastAsia="Inter" w:hAnsi="Inter"/>
-                  </w:rPr>
-                </w:pPr>
-                <w:r>
-                  <w:rPr>
-                    <w:rFonts w:ascii="Inter" w:cs="Inter" w:eastAsia="Inter" w:hAnsi="Inter"/>
-                    <w:rtl w:val="0"/>
-                  </w:rPr>
-                  <w:t xml:space="preserve">Card Sort / Matching Game</w:t>
-                </w:r>
-              </w:p>
-            </w:tc>
-            <w:tc>
-              <w:tcPr>
-                <w:tcBorders>
-                  <w:top w:color="000000" w:space="0" w:sz="0" w:val="nil"/>
-                  <w:left w:color="000000" w:space="0" w:sz="0" w:val="nil"/>
-                  <w:bottom w:color="000000" w:space="0" w:sz="0" w:val="nil"/>
-                  <w:right w:color="000000" w:space="0" w:sz="0" w:val="nil"/>
-                </w:tcBorders>
-                <w:shd w:fill="auto" w:val="clear"/>
-                <w:tcMar>
-                  <w:top w:w="100.0" w:type="dxa"/>
-                  <w:left w:w="100.0" w:type="dxa"/>
-                  <w:bottom w:w="100.0" w:type="dxa"/>
-                  <w:right w:w="100.0" w:type="dxa"/>
-                </w:tcMar>
-                <w:vAlign w:val="top"/>
-              </w:tcPr>
-              <w:p>
-                <w:pPr>
-                  <w:numPr>
-                    <w:ilvl w:val="0"/>
-                    <w:numId w:val="1"/>
-                  </w:numPr>
-                  <w:spacing w:after="36" w:before="36" w:lineRule="auto"/>
-                  <w:ind w:left="720" w:hanging="480"/>
-                  <w:rPr>
-                    <w:rFonts w:ascii="Inter" w:cs="Inter" w:eastAsia="Inter" w:hAnsi="Inter"/>
-                  </w:rPr>
-                </w:pPr>
-                <w:r>
-                  <w:rPr>
-                    <w:rFonts w:ascii="Inter" w:cs="Inter" w:eastAsia="Inter" w:hAnsi="Inter"/>
-                    <w:rtl w:val="0"/>
-                  </w:rPr>
-                  <w:t xml:space="preserve">Discussion Prompt</w:t>
-                </w:r>
-              </w:p>
-              <w:p>
-                <w:pPr>
-                  <w:numPr>
-                    <w:ilvl w:val="0"/>
-                    <w:numId w:val="1"/>
-                  </w:numPr>
-                  <w:spacing w:after="36" w:before="36" w:lineRule="auto"/>
-                  <w:ind w:left="720" w:hanging="480"/>
-                  <w:rPr>
-                    <w:rFonts w:ascii="Inter" w:cs="Inter" w:eastAsia="Inter" w:hAnsi="Inter"/>
-                  </w:rPr>
-                </w:pPr>
-                <w:r>
-                  <w:rPr>
-                    <w:rFonts w:ascii="Inter" w:cs="Inter" w:eastAsia="Inter" w:hAnsi="Inter"/>
-                    <w:rtl w:val="0"/>
-                  </w:rPr>
-                  <w:t xml:space="preserve">Visual Display</w:t>
-                </w:r>
-              </w:p>
-              <w:p>
-                <w:pPr>
-                  <w:numPr>
-                    <w:ilvl w:val="0"/>
-                    <w:numId w:val="1"/>
-                  </w:numPr>
-                  <w:spacing w:after="36" w:before="36" w:lineRule="auto"/>
-                  <w:ind w:left="720" w:hanging="480"/>
-                  <w:rPr>
-                    <w:rFonts w:ascii="Inter" w:cs="Inter" w:eastAsia="Inter" w:hAnsi="Inter"/>
-                  </w:rPr>
-                </w:pPr>
-                <w:r>
-                  <w:rPr>
-                    <w:rFonts w:ascii="Inter" w:cs="Inter" w:eastAsia="Inter" w:hAnsi="Inter"/>
-                    <w:rtl w:val="0"/>
-                  </w:rPr>
-                  <w:t xml:space="preserve">Read-Aloud Connection</w:t>
-                </w:r>
-              </w:p>
-              <w:p>
-                <w:pPr>
-                  <w:numPr>
-                    <w:ilvl w:val="0"/>
-                    <w:numId w:val="1"/>
-                  </w:numPr>
-                  <w:spacing w:after="36" w:before="36" w:lineRule="auto"/>
-                  <w:ind w:left="720" w:hanging="480"/>
-                  <w:rPr>
-                    <w:rFonts w:ascii="Inter" w:cs="Inter" w:eastAsia="Inter" w:hAnsi="Inter"/>
-                  </w:rPr>
-                </w:pPr>
-                <w:r>
-                  <w:rPr>
-                    <w:rFonts w:ascii="Inter" w:cs="Inter" w:eastAsia="Inter" w:hAnsi="Inter"/>
-                    <w:rtl w:val="0"/>
-                  </w:rPr>
-                  <w:t xml:space="preserve">Cross-Curricular Link</w:t>
-                </w:r>
-              </w:p>
-              <w:p>
-                <w:pPr>
-                  <w:numPr>
-                    <w:ilvl w:val="0"/>
-                    <w:numId w:val="1"/>
-                  </w:numPr>
-                  <w:spacing w:after="36" w:before="36" w:lineRule="auto"/>
-                  <w:ind w:left="720" w:hanging="480"/>
-                  <w:rPr>
-                    <w:rFonts w:ascii="Inter" w:cs="Inter" w:eastAsia="Inter" w:hAnsi="Inter"/>
-                  </w:rPr>
-                </w:pPr>
-                <w:r>
-                  <w:rPr>
-                    <w:rFonts w:ascii="Inter" w:cs="Inter" w:eastAsia="Inter" w:hAnsi="Inter"/>
-                    <w:rtl w:val="0"/>
-                  </w:rPr>
-                  <w:t xml:space="preserve">Assessment / Exit Ticket</w:t>
-                </w:r>
-              </w:p>
-            </w:tc>
-          </w:tr>
-        </w:tbl>
-      </w:sdtContent>
-    </w:sdt>
-    <w:p>
-      <w:pPr>
-        <w:keepNext w:val="0"/>
-        <w:keepLines w:val="0"/>
-        <w:pageBreakBefore w:val="0"/>
-        <w:widowControl w:val="1"/>
-        <w:pBdr>
-          <w:top w:space="0" w:sz="0" w:val="nil"/>
-          <w:left w:space="0" w:sz="0" w:val="nil"/>
-          <w:bottom w:space="0" w:sz="0" w:val="nil"/>
-          <w:right w:space="0" w:sz="0" w:val="nil"/>
-          <w:between w:space="0" w:sz="0" w:val="nil"/>
-        </w:pBdr>
-        <w:shd w:fill="auto" w:val="clear"/>
-        <w:spacing w:after="180" w:before="180" w:line="240" w:lineRule="auto"/>
-        <w:ind w:left="0" w:right="0" w:firstLine="0"/>
-        <w:jc w:val="left"/>
-        <w:rPr>
-          <w:rFonts w:ascii="Inter" w:cs="Inter" w:eastAsia="Inter" w:hAnsi="Inter"/>
-          <w:i w:val="0"/>
-          <w:iCs w:val="0"/>
-          <w:smallCaps w:val="0"/>
-          <w:strike w:val="0"/>
-          <w:color w:val="000000"/>
-          <w:sz w:val="24"/>
-          <w:szCs w:val="24"/>
-          <w:u w:val="none"/>
-          <w:shd w:fill="auto" w:val="clear"/>
-          <w:vertAlign w:val="baseline"/>
-        </w:rPr>
-      </w:pPr>
-      <w:r>
-        <w:rPr>
-          <w:rFonts w:ascii="Inter" w:cs="Inter" w:eastAsia="Inter" w:hAnsi="Inter"/>
-          <w:i w:val="0"/>
-          <w:iCs w:val="0"/>
-          <w:smallCaps w:val="0"/>
-          <w:strike w:val="0"/>
-          <w:color w:val="000000"/>
-          <w:sz w:val="24"/>
-          <w:szCs w:val="24"/>
-          <w:u w:val="none"/>
-          <w:shd w:fill="auto" w:val="clear"/>
-          <w:vertAlign w:val="baseline"/>
-          <w:rtl w:val="0"/>
-        </w:rPr>
-        <w:t xml:space="preserve">For each idea: category, brief description (~50-75 words), and target grade band (4-5, 6-7, or 8-9).</w:t>
+        </w:tblGridChange>
+      </w:tblGrid>
+      <w:tr>
+        <w:trPr>
+          <w:cantSplit w:val="0"/>
+          <w:tblHeader w:val="0"/>
+        </w:trPr>
+        <w:tc>
+          <w:tcPr>
+            <w:tcBorders>
+              <w:top w:color="000000" w:space="0" w:sz="0" w:val="nil"/>
+              <w:left w:color="000000" w:space="0" w:sz="0" w:val="nil"/>
+              <w:bottom w:color="000000" w:space="0" w:sz="0" w:val="nil"/>
+              <w:right w:color="000000" w:space="0" w:sz="0" w:val="nil"/>
+            </w:tcBorders>
+            <w:shd w:fill="auto" w:val="clear"/>
+            <w:tcMar>
+              <w:top w:w="100.0" w:type="dxa"/>
+              <w:left w:w="100.0" w:type="dxa"/>
+              <w:bottom w:w="100.0" w:type="dxa"/>
+              <w:right w:w="100.0" w:type="dxa"/>
+            </w:tcMar>
+            <w:vAlign w:val="top"/>
+          </w:tcPr>
+          <w:p>
+            <w:pPr>
+              <w:numPr>
+                <w:ilvl w:val="0"/>
+                <w:numId w:val="1"/>
+              </w:numPr>
+              <w:spacing w:after="36" w:before="36" w:lineRule="auto"/>
+              <w:ind w:left="720" w:hanging="480"/>
+              <w:rPr>
+                <w:rFonts w:ascii="Inter" w:cs="Inter" w:eastAsia="Inter" w:hAnsi="Inter"/>
+              </w:rPr>
+            </w:pPr>
+            <w:r>
+              <w:rPr>
+                <w:rFonts w:ascii="Inter" w:cs="Inter" w:eastAsia="Inter" w:hAnsi="Inter"/>
+                <w:rtl w:val="0"/>
+              </w:rPr>
+              <w:t xml:space="preserve">Worksheet</w:t>
+            </w:r>
+          </w:p>
+          <w:p>
+            <w:pPr>
+              <w:numPr>
+                <w:ilvl w:val="0"/>
+                <w:numId w:val="1"/>
+              </w:numPr>
+              <w:spacing w:after="36" w:before="36" w:lineRule="auto"/>
+              <w:ind w:left="720" w:hanging="480"/>
+              <w:rPr>
+                <w:rFonts w:ascii="Inter" w:cs="Inter" w:eastAsia="Inter" w:hAnsi="Inter"/>
+              </w:rPr>
+            </w:pPr>
+            <w:r>
+              <w:rPr>
+                <w:rFonts w:ascii="Inter" w:cs="Inter" w:eastAsia="Inter" w:hAnsi="Inter"/>
+                <w:rtl w:val="0"/>
+              </w:rPr>
+              <w:t xml:space="preserve">Data Investigation</w:t>
+            </w:r>
+          </w:p>
+          <w:p>
+            <w:pPr>
+              <w:numPr>
+                <w:ilvl w:val="0"/>
+                <w:numId w:val="1"/>
+              </w:numPr>
+              <w:spacing w:after="36" w:before="36" w:lineRule="auto"/>
+              <w:ind w:left="720" w:hanging="480"/>
+              <w:rPr>
+                <w:rFonts w:ascii="Inter" w:cs="Inter" w:eastAsia="Inter" w:hAnsi="Inter"/>
+              </w:rPr>
+            </w:pPr>
+            <w:r>
+              <w:rPr>
+                <w:rFonts w:ascii="Inter" w:cs="Inter" w:eastAsia="Inter" w:hAnsi="Inter"/>
+                <w:rtl w:val="0"/>
+              </w:rPr>
+              <w:t xml:space="preserve">Interactive Tech Activity (Desmos, GeoGebra, spreadsheet)</w:t>
+            </w:r>
+          </w:p>
+          <w:p>
+            <w:pPr>
+              <w:numPr>
+                <w:ilvl w:val="0"/>
+                <w:numId w:val="1"/>
+              </w:numPr>
+              <w:spacing w:after="36" w:before="36" w:lineRule="auto"/>
+              <w:ind w:left="720" w:hanging="480"/>
+              <w:rPr>
+                <w:rFonts w:ascii="Inter" w:cs="Inter" w:eastAsia="Inter" w:hAnsi="Inter"/>
+              </w:rPr>
+            </w:pPr>
+            <w:r>
+              <w:rPr>
+                <w:rFonts w:ascii="Inter" w:cs="Inter" w:eastAsia="Inter" w:hAnsi="Inter"/>
+                <w:rtl w:val="0"/>
+              </w:rPr>
+              <w:t xml:space="preserve">3-Act Task</w:t>
+            </w:r>
+          </w:p>
+          <w:p>
+            <w:pPr>
+              <w:numPr>
+                <w:ilvl w:val="0"/>
+                <w:numId w:val="1"/>
+              </w:numPr>
+              <w:spacing w:after="36" w:before="36" w:lineRule="auto"/>
+              <w:ind w:left="720" w:hanging="480"/>
+              <w:rPr>
+                <w:rFonts w:ascii="Inter" w:cs="Inter" w:eastAsia="Inter" w:hAnsi="Inter"/>
+              </w:rPr>
+            </w:pPr>
+            <w:r>
+              <w:rPr>
+                <w:rFonts w:ascii="Inter" w:cs="Inter" w:eastAsia="Inter" w:hAnsi="Inter"/>
+                <w:rtl w:val="0"/>
+              </w:rPr>
+              <w:t xml:space="preserve">Card Sort / Matching Game</w:t>
+            </w:r>
+          </w:p>
+        </w:tc>
+        <w:tc>
+          <w:tcPr>
+            <w:tcBorders>
+              <w:top w:color="000000" w:space="0" w:sz="0" w:val="nil"/>
+              <w:left w:color="000000" w:space="0" w:sz="0" w:val="nil"/>
+              <w:bottom w:color="000000" w:space="0" w:sz="0" w:val="nil"/>
+              <w:right w:color="000000" w:space="0" w:sz="0" w:val="nil"/>
+            </w:tcBorders>
+            <w:shd w:fill="auto" w:val="clear"/>
+            <w:tcMar>
+              <w:top w:w="100.0" w:type="dxa"/>
+              <w:left w:w="100.0" w:type="dxa"/>
+              <w:bottom w:w="100.0" w:type="dxa"/>
+              <w:right w:w="100.0" w:type="dxa"/>
+            </w:tcMar>
+            <w:vAlign w:val="top"/>
+          </w:tcPr>
+          <w:p>
+            <w:pPr>
+              <w:numPr>
+                <w:ilvl w:val="0"/>
+                <w:numId w:val="1"/>
+              </w:numPr>
+              <w:spacing w:after="36" w:before="36" w:lineRule="auto"/>
+              <w:ind w:left="720" w:hanging="480"/>
+              <w:rPr>
+                <w:rFonts w:ascii="Inter" w:cs="Inter" w:eastAsia="Inter" w:hAnsi="Inter"/>
+              </w:rPr>
+            </w:pPr>
+            <w:r>
+              <w:rPr>
+                <w:rFonts w:ascii="Inter" w:cs="Inter" w:eastAsia="Inter" w:hAnsi="Inter"/>
+                <w:rtl w:val="0"/>
+              </w:rPr>
+              <w:t xml:space="preserve">Discussion Prompt</w:t>
+            </w:r>
+          </w:p>
+          <w:p>
+            <w:pPr>
+              <w:numPr>
+                <w:ilvl w:val="0"/>
+                <w:numId w:val="1"/>
+              </w:numPr>
+              <w:spacing w:after="36" w:before="36" w:lineRule="auto"/>
+              <w:ind w:left="720" w:hanging="480"/>
+              <w:rPr>
+                <w:rFonts w:ascii="Inter" w:cs="Inter" w:eastAsia="Inter" w:hAnsi="Inter"/>
+              </w:rPr>
+            </w:pPr>
+            <w:r>
+              <w:rPr>
+                <w:rFonts w:ascii="Inter" w:cs="Inter" w:eastAsia="Inter" w:hAnsi="Inter"/>
+                <w:rtl w:val="0"/>
+              </w:rPr>
+              <w:t xml:space="preserve">Visual Display</w:t>
+            </w:r>
+          </w:p>
+          <w:p>
+            <w:pPr>
+              <w:numPr>
+                <w:ilvl w:val="0"/>
+                <w:numId w:val="1"/>
+              </w:numPr>
+              <w:spacing w:after="36" w:before="36" w:lineRule="auto"/>
+              <w:ind w:left="720" w:hanging="480"/>
+              <w:rPr>
+                <w:rFonts w:ascii="Inter" w:cs="Inter" w:eastAsia="Inter" w:hAnsi="Inter"/>
+              </w:rPr>
+            </w:pPr>
+            <w:r>
+              <w:rPr>
+                <w:rFonts w:ascii="Inter" w:cs="Inter" w:eastAsia="Inter" w:hAnsi="Inter"/>
+                <w:rtl w:val="0"/>
+              </w:rPr>
+              <w:t xml:space="preserve">Read-Aloud Connection</w:t>
+            </w:r>
+          </w:p>
+          <w:p>
+            <w:pPr>
+              <w:numPr>
+                <w:ilvl w:val="0"/>
+                <w:numId w:val="1"/>
+              </w:numPr>
+              <w:spacing w:after="36" w:before="36" w:lineRule="auto"/>
+              <w:ind w:left="720" w:hanging="480"/>
+              <w:rPr>
+                <w:rFonts w:ascii="Inter" w:cs="Inter" w:eastAsia="Inter" w:hAnsi="Inter"/>
+              </w:rPr>
+            </w:pPr>
+            <w:r>
+              <w:rPr>
+                <w:rFonts w:ascii="Inter" w:cs="Inter" w:eastAsia="Inter" w:hAnsi="Inter"/>
+                <w:rtl w:val="0"/>
+              </w:rPr>
+              <w:t xml:space="preserve">Cross-Curricular Link</w:t>
+            </w:r>
+          </w:p>
+          <w:p>
+            <w:pPr>
+              <w:numPr>
+                <w:ilvl w:val="0"/>
+                <w:numId w:val="1"/>
+              </w:numPr>
+              <w:spacing w:after="36" w:before="36" w:lineRule="auto"/>
+              <w:ind w:left="720" w:hanging="480"/>
+              <w:rPr>
+                <w:rFonts w:ascii="Inter" w:cs="Inter" w:eastAsia="Inter" w:hAnsi="Inter"/>
+              </w:rPr>
+            </w:pPr>
+            <w:r>
+              <w:rPr>
+                <w:rFonts w:ascii="Inter" w:cs="Inter" w:eastAsia="Inter" w:hAnsi="Inter"/>
+                <w:rtl w:val="0"/>
+              </w:rPr>
+              <w:t xml:space="preserve">Assessment / Exit Ticket</w:t>
+            </w:r>
+          </w:p>
+        </w:tc>
+      </w:tr>
+    </w:tbl>
+    <w:p>
+      <w:pPr>
+        <w:keepNext w:val="0"/>
+        <w:keepLines w:val="0"/>
+        <w:pageBreakBefore w:val="0"/>
+        <w:widowControl w:val="1"/>
+        <w:pBdr>
+          <w:top w:space="0" w:sz="0" w:val="nil"/>
+          <w:left w:space="0" w:sz="0" w:val="nil"/>
+          <w:bottom w:space="0" w:sz="0" w:val="nil"/>
+          <w:right w:space="0" w:sz="0" w:val="nil"/>
+          <w:between w:space="0" w:sz="0" w:val="nil"/>
+        </w:pBdr>
+        <w:shd w:fill="auto" w:val="clear"/>
+        <w:spacing w:after="180" w:before="180" w:line="240" w:lineRule="auto"/>
+        <w:ind w:left="0" w:right="0" w:firstLine="0"/>
+        <w:jc w:val="left"/>
+        <w:rPr>
+          <w:rFonts w:ascii="Inter" w:cs="Inter" w:eastAsia="Inter" w:hAnsi="Inter"/>
+          <w:i w:val="0"/>
+          <w:iCs w:val="0"/>
+          <w:smallCaps w:val="0"/>
+          <w:strike w:val="0"/>
+          <w:color w:val="000000"/>
+          <w:sz w:val="24"/>
+          <w:szCs w:val="24"/>
+          <w:u w:val="none"/>
+          <w:shd w:fill="auto" w:val="clear"/>
+          <w:vertAlign w:val="baseline"/>
+        </w:rPr>
+      </w:pPr>
+      <w:r>
+        <w:rPr>
+          <w:rFonts w:ascii="Inter" w:cs="Inter" w:eastAsia="Inter" w:hAnsi="Inter"/>
+          <w:i w:val="0"/>
+          <w:iCs w:val="0"/>
+          <w:smallCaps w:val="0"/>
+          <w:strike w:val="0"/>
+          <w:color w:val="000000"/>
+          <w:sz w:val="24"/>
+          <w:szCs w:val="24"/>
+          <w:u w:val="none"/>
+          <w:shd w:fill="auto" w:val="clear"/>
+          <w:vertAlign w:val="baseline"/>
+          <w:rtl w:val="0"/>
+        </w:rPr>
+        <w:t xml:space="preserve">For each idea: category, brief description (~50-75 words), and target grade band (4-5, 6-7, or 8-9)</w:t>
+      </w:r>
+      <w:r>
+        <w:rPr>
+          <w:rFonts w:ascii="Inter" w:cs="Inter" w:eastAsia="Inter" w:hAnsi="Inter"/>
+          <w:rtl w:val="0"/>
+        </w:rPr>
+        <w:t xml:space="preserve"> (2 pts each)</w:t>
+      </w:r>
+      <w:r>
+        <w:rPr>
+          <w:rtl w:val="0"/>
+        </w:rPr>
       </w:r>
     </w:p>
     <w:p>
@@ -2406,7 +2426,7 @@
           <w:rFonts w:ascii="Inter" w:cs="Inter" w:eastAsia="Inter" w:hAnsi="Inter"/>
           <w:rtl w:val="0"/>
         </w:rPr>
-        <w:t xml:space="preserve">Part 4: Reflection — After GROUPSHARE (Th2)</w:t>
+        <w:t xml:space="preserve">(5 pts) Part 4: Reflection — After GROUPSHARE (Th2)</w:t>
       </w:r>
     </w:p>
     <w:p>
@@ -2579,6 +2599,42 @@
         </w:rPr>
         <w:t xml:space="preserve"> What feedback did your triad receive during GROUPSHARE?</w:t>
       </w:r>
+      <w:r>
+        <w:rPr>
+          <w:rFonts w:ascii="Inter" w:cs="Inter" w:eastAsia="Inter" w:hAnsi="Inter"/>
+          <w:rtl w:val="0"/>
+        </w:rPr>
+        <w:t xml:space="preserve"> Be specific.</w:t>
+      </w:r>
+      <w:r>
+        <w:rPr>
+          <w:rFonts w:ascii="Inter" w:cs="Inter" w:eastAsia="Inter" w:hAnsi="Inter"/>
+          <w:i w:val="0"/>
+          <w:iCs w:val="0"/>
+          <w:smallCaps w:val="0"/>
+          <w:strike w:val="0"/>
+          <w:color w:val="000000"/>
+          <w:sz w:val="24"/>
+          <w:szCs w:val="24"/>
+          <w:u w:val="none"/>
+          <w:shd w:fill="auto" w:val="clear"/>
+          <w:vertAlign w:val="baseline"/>
+          <w:rtl w:val="0"/>
+        </w:rPr>
+        <w:t xml:space="preserve">(2</w:t>
+      </w:r>
+      <w:r>
+        <w:rPr>
+          <w:rFonts w:ascii="Inter" w:cs="Inter" w:eastAsia="Inter" w:hAnsi="Inter"/>
+          <w:rtl w:val="0"/>
+        </w:rPr>
+        <w:t xml:space="preserve"> pts)</w:t>
+      </w:r>
+      <w:r>
+        <w:rPr>
+          <w:rtl w:val="0"/>
+        </w:rPr>
+      </w:r>
     </w:p>
     <w:p>
       <w:pPr>
@@ -2807,7 +2863,79 @@
           <w:vertAlign w:val="baseline"/>
           <w:rtl w:val="0"/>
         </w:rPr>
-        <w:t xml:space="preserve"> Which of your 5 ideas got the strongest response? Why do you think so?</w:t>
+        <w:t xml:space="preserve"> Which of your 5 ideas got the strongest response? L</w:t>
+      </w:r>
+      <w:r>
+        <w:rPr>
+          <w:rFonts w:ascii="Inter" w:cs="Inter" w:eastAsia="Inter" w:hAnsi="Inter"/>
+          <w:rtl w:val="0"/>
+        </w:rPr>
+        <w:t xml:space="preserve">ist it specifically. </w:t>
+      </w:r>
+      <w:r>
+        <w:rPr>
+          <w:rFonts w:ascii="Inter" w:cs="Inter" w:eastAsia="Inter" w:hAnsi="Inter"/>
+          <w:i w:val="0"/>
+          <w:iCs w:val="0"/>
+          <w:smallCaps w:val="0"/>
+          <w:strike w:val="0"/>
+          <w:color w:val="000000"/>
+          <w:sz w:val="24"/>
+          <w:szCs w:val="24"/>
+          <w:u w:val="none"/>
+          <w:shd w:fill="auto" w:val="clear"/>
+          <w:vertAlign w:val="baseline"/>
+          <w:rtl w:val="0"/>
+        </w:rPr>
+        <w:t xml:space="preserve">Why do you think </w:t>
+      </w:r>
+      <w:r>
+        <w:rPr>
+          <w:rFonts w:ascii="Inter" w:cs="Inter" w:eastAsia="Inter" w:hAnsi="Inter"/>
+          <w:rtl w:val="0"/>
+        </w:rPr>
+        <w:t xml:space="preserve">it received the strongest response</w:t>
+      </w:r>
+      <w:r>
+        <w:rPr>
+          <w:rFonts w:ascii="Inter" w:cs="Inter" w:eastAsia="Inter" w:hAnsi="Inter"/>
+          <w:i w:val="0"/>
+          <w:iCs w:val="0"/>
+          <w:smallCaps w:val="0"/>
+          <w:strike w:val="0"/>
+          <w:color w:val="000000"/>
+          <w:sz w:val="24"/>
+          <w:szCs w:val="24"/>
+          <w:u w:val="none"/>
+          <w:shd w:fill="auto" w:val="clear"/>
+          <w:vertAlign w:val="baseline"/>
+          <w:rtl w:val="0"/>
+        </w:rPr>
+        <w:t xml:space="preserve">? </w:t>
+      </w:r>
+      <w:r>
+        <w:rPr>
+          <w:rFonts w:ascii="Inter" w:cs="Inter" w:eastAsia="Inter" w:hAnsi="Inter"/>
+          <w:rtl w:val="0"/>
+        </w:rPr>
+        <w:t xml:space="preserve">Include specifics from the idea</w:t>
+      </w:r>
+      <w:r>
+        <w:rPr>
+          <w:rFonts w:ascii="Inter" w:cs="Inter" w:eastAsia="Inter" w:hAnsi="Inter"/>
+          <w:i w:val="0"/>
+          <w:iCs w:val="0"/>
+          <w:smallCaps w:val="0"/>
+          <w:strike w:val="0"/>
+          <w:color w:val="000000"/>
+          <w:sz w:val="24"/>
+          <w:szCs w:val="24"/>
+          <w:u w:val="none"/>
+          <w:shd w:fill="auto" w:val="clear"/>
+          <w:vertAlign w:val="baseline"/>
+          <w:rtl w:val="0"/>
+        </w:rPr>
+        <w:t xml:space="preserve"> (1 pt)</w:t>
       </w:r>
     </w:p>
     <w:p>
@@ -3037,7 +3165,7 @@
           <w:vertAlign w:val="baseline"/>
           <w:rtl w:val="0"/>
         </w:rPr>
-        <w:t xml:space="preserve"> If you had another week, which idea would you develop into a full lesson? Why that one?</w:t>
+        <w:t xml:space="preserve"> If you had another week, which idea would you develop into a full lesson? Why that one? (1 pt)</w:t>
       </w:r>
     </w:p>
     <w:p>
@@ -3267,7 +3395,31 @@
           <w:vertAlign w:val="baseline"/>
           <w:rtl w:val="0"/>
         </w:rPr>
-        <w:t xml:space="preserve"> What did you learn from another triad’s presentation?</w:t>
+        <w:t xml:space="preserve"> What did you learn from another triad’s presentation? </w:t>
+      </w:r>
+      <w:r>
+        <w:rPr>
+          <w:rFonts w:ascii="Inter" w:cs="Inter" w:eastAsia="Inter" w:hAnsi="Inter"/>
+          <w:rtl w:val="0"/>
+        </w:rPr>
+        <w:t xml:space="preserve">List SPECIFICS from their presentation.</w:t>
+      </w:r>
+      <w:r>
+        <w:rPr>
+          <w:rFonts w:ascii="Inter" w:cs="Inter" w:eastAsia="Inter" w:hAnsi="Inter"/>
+          <w:i w:val="0"/>
+          <w:iCs w:val="0"/>
+          <w:smallCaps w:val="0"/>
+          <w:strike w:val="0"/>
+          <w:color w:val="000000"/>
+          <w:sz w:val="24"/>
+          <w:szCs w:val="24"/>
+          <w:u w:val="none"/>
+          <w:shd w:fill="auto" w:val="clear"/>
+          <w:vertAlign w:val="baseline"/>
+          <w:rtl w:val="0"/>
+        </w:rPr>
+        <w:t xml:space="preserve"> (1 pt)</w:t>
       </w:r>
     </w:p>
     <w:sectPr>
@@ -3530,539 +3682,6 @@
       <w:szCs w:val="36"/>
     </w:rPr>
   </w:style>
-  <w:style w:type="paragraph" w:styleId="BodyText">
-    <w:name w:val="Body Text"/>
-    <w:basedOn w:val="Normal"/>
-    <w:link w:val="BodyTextChar"/>
-    <w:qFormat w:val="1"/>
-    <w:pPr>
-      <w:spacing w:after="180" w:before="180"/>
-    </w:pPr>
-  </w:style>
-  <w:style w:type="paragraph" w:styleId="FirstParagraph" w:customStyle="1">
-    <w:name w:val="First Paragraph"/>
-    <w:basedOn w:val="BodyText"/>
-    <w:next w:val="BodyText"/>
-    <w:qFormat w:val="1"/>
-  </w:style>
-  <w:style w:type="paragraph" w:styleId="Compact" w:customStyle="1">
-    <w:name w:val="Compact"/>
-    <w:basedOn w:val="BodyText"/>
-    <w:qFormat w:val="1"/>
-    <w:pPr>
-      <w:spacing w:after="36" w:before="36"/>
-    </w:pPr>
-  </w:style>
-  <w:style w:type="paragraph" w:styleId="Author" w:customStyle="1">
-    <w:name w:val="Author"/>
-    <w:next w:val="BodyText"/>
-    <w:qFormat w:val="1"/>
-    <w:pPr>
-      <w:keepNext w:val="1"/>
-      <w:keepLines w:val="1"/>
-      <w:jc w:val="center"/>
-    </w:pPr>
-  </w:style>
-  <w:style w:type="paragraph" w:styleId="Date">
-    <w:name w:val="Date"/>
-    <w:next w:val="BodyText"/>
-    <w:qFormat w:val="1"/>
-    <w:pPr>
-      <w:keepNext w:val="1"/>
-      <w:keepLines w:val="1"/>
-      <w:jc w:val="center"/>
-    </w:pPr>
-  </w:style>
-  <w:style w:type="paragraph" w:styleId="AbstractTitle" w:customStyle="1">
-    <w:name w:val="Abstract Title"/>
-    <w:basedOn w:val="Normal"/>
-    <w:next w:val="Abstract"/>
-    <w:qFormat w:val="1"/>
-    <w:pPr>
-      <w:keepNext w:val="1"/>
-      <w:keepLines w:val="1"/>
-      <w:spacing w:after="0" w:before="300"/>
-      <w:jc w:val="center"/>
-    </w:pPr>
-    <w:rPr>
-      <w:b w:val="1"/>
-      <w:color w:val="345a8a"/>
-      <w:sz w:val="20"/>
-      <w:szCs w:val="20"/>
-    </w:rPr>
-  </w:style>
-  <w:style w:type="paragraph" w:styleId="Abstract" w:customStyle="1">
-    <w:name w:val="Abstract"/>
-    <w:basedOn w:val="Normal"/>
-    <w:next w:val="BodyText"/>
-    <w:qFormat w:val="1"/>
-    <w:pPr>
-      <w:keepNext w:val="1"/>
-      <w:keepLines w:val="1"/>
-      <w:spacing w:after="300" w:before="100"/>
-    </w:pPr>
-    <w:rPr>
-      <w:sz w:val="20"/>
-      <w:szCs w:val="20"/>
-    </w:rPr>
-  </w:style>
-  <w:style w:type="paragraph" w:styleId="Bibliography">
-    <w:name w:val="Bibliography"/>
-    <w:basedOn w:val="Normal"/>
-    <w:next w:val="Bibliography"/>
-    <w:qFormat w:val="1"/>
-    <w:pPr/>
-    <w:rPr/>
-  </w:style>
-  <w:style w:type="paragraph" w:styleId="Heading7">
-    <w:name w:val="Heading 7"/>
-    <w:basedOn w:val="Normal"/>
-    <w:next w:val="BodyText"/>
-    <w:uiPriority w:val="9"/>
-    <w:unhideWhenUsed w:val="1"/>
-    <w:qFormat w:val="1"/>
-    <w:pPr>
-      <w:keepNext w:val="1"/>
-      <w:keepLines w:val="1"/>
-      <w:spacing w:after="0" w:before="200"/>
-      <w:outlineLvl w:val="6"/>
-    </w:pPr>
-    <w:rPr>
-      <w:rFonts w:asciiTheme="majorHAnsi" w:cstheme="majorBidi" w:eastAsiaTheme="majorEastAsia" w:hAnsiTheme="majorHAnsi"/>
-      <w:color w:val="4f81bd" w:themeColor="accent1"/>
-      <w:sz w:val="24"/>
-      <w:szCs w:val="24"/>
-    </w:rPr>
-  </w:style>
-  <w:style w:type="paragraph" w:styleId="Heading8">
-    <w:name w:val="Heading 8"/>
-    <w:basedOn w:val="Normal"/>
-    <w:next w:val="BodyText"/>
-    <w:uiPriority w:val="9"/>
-    <w:unhideWhenUsed w:val="1"/>
-    <w:qFormat w:val="1"/>
-    <w:pPr>
-      <w:keepNext w:val="1"/>
-      <w:keepLines w:val="1"/>
-      <w:spacing w:after="0" w:before="200"/>
-      <w:outlineLvl w:val="7"/>
-    </w:pPr>
-    <w:rPr>
-      <w:rFonts w:asciiTheme="majorHAnsi" w:cstheme="majorBidi" w:eastAsiaTheme="majorEastAsia" w:hAnsiTheme="majorHAnsi"/>
-      <w:color w:val="4f81bd" w:themeColor="accent1"/>
-      <w:sz w:val="24"/>
-      <w:szCs w:val="24"/>
-    </w:rPr>
-  </w:style>
-  <w:style w:type="paragraph" w:styleId="Heading9">
-    <w:name w:val="Heading 9"/>
-    <w:basedOn w:val="Normal"/>
-    <w:next w:val="BodyText"/>
-    <w:uiPriority w:val="9"/>
-    <w:unhideWhenUsed w:val="1"/>
-    <w:qFormat w:val="1"/>
-    <w:pPr>
-      <w:keepNext w:val="1"/>
-      <w:keepLines w:val="1"/>
-      <w:spacing w:after="0" w:before="200"/>
-      <w:outlineLvl w:val="8"/>
-    </w:pPr>
-    <w:rPr>
-      <w:rFonts w:asciiTheme="majorHAnsi" w:cstheme="majorBidi" w:eastAsiaTheme="majorEastAsia" w:hAnsiTheme="majorHAnsi"/>
-      <w:color w:val="4f81bd" w:themeColor="accent1"/>
-      <w:sz w:val="24"/>
-      <w:szCs w:val="24"/>
-    </w:rPr>
-  </w:style>
-  <w:style w:type="paragraph" w:styleId="BlockText">
-    <w:name w:val="Block Text"/>
-    <w:basedOn w:val="BodyText"/>
-    <w:next w:val="BodyText"/>
-    <w:uiPriority w:val="9"/>
-    <w:unhideWhenUsed w:val="1"/>
-    <w:qFormat w:val="1"/>
-    <w:pPr>
-      <w:spacing w:after="100" w:before="100"/>
-      <w:ind w:left="480" w:right="480" w:firstLine="0"/>
-    </w:pPr>
-  </w:style>
-  <w:style w:type="paragraph" w:styleId="FootnoteText">
-    <w:name w:val="Footnote Text"/>
-    <w:basedOn w:val="Normal"/>
-    <w:next w:val="FootnoteText"/>
-    <w:uiPriority w:val="9"/>
-    <w:unhideWhenUsed w:val="1"/>
-    <w:qFormat w:val="1"/>
-  </w:style>
-  <w:style w:type="character" w:styleId="DefaultParagraphFont" w:default="1">
-    <w:name w:val="Default Paragraph Font"/>
-    <w:semiHidden w:val="1"/>
-    <w:unhideWhenUsed w:val="1"/>
-  </w:style>
-  <w:style w:type="table" w:styleId="Table" w:default="1">
-    <w:name w:val="Table"/>
-    <w:basedOn w:val="TableNormal"/>
-    <w:semiHidden w:val="1"/>
-    <w:unhideWhenUsed w:val="1"/>
-    <w:qFormat w:val="1"/>
-    <w:tblPr>
-      <w:tblInd w:w="0.0" w:type="dxa"/>
-      <w:tblCellMar>
-        <w:top w:w="0.0" w:type="dxa"/>
-        <w:left w:w="108.0" w:type="dxa"/>
-        <w:bottom w:w="0.0" w:type="dxa"/>
-        <w:right w:w="108.0" w:type="dxa"/>
-      </w:tblCellMar>
-    </w:tblPr>
-    <w:tblStylePr w:type="firstRow">
-      <w:tblPr>
-        <w:jc w:val="left"/>
-        <w:tblInd w:w="0.0" w:type="dxa"/>
-      </w:tblPr>
-      <w:trPr>
-        <w:jc w:val="left"/>
-      </w:trPr>
-      <w:tcPr>
-        <w:tcBorders>
-          <w:bottom w:space="0" w:sz="0" w:val="single"/>
-        </w:tcBorders>
-        <w:vAlign w:val="bottom"/>
-      </w:tcPr>
-    </w:tblStylePr>
-  </w:style>
-  <w:style w:type="paragraph" w:styleId="DefinitionTerm" w:customStyle="1">
-    <w:name w:val="Definition Term"/>
-    <w:basedOn w:val="Normal"/>
-    <w:next w:val="Definition"/>
-    <w:pPr>
-      <w:keepNext w:val="1"/>
-      <w:keepLines w:val="1"/>
-      <w:spacing w:after="0"/>
-    </w:pPr>
-    <w:rPr>
-      <w:b w:val="1"/>
-    </w:rPr>
-  </w:style>
-  <w:style w:type="paragraph" w:styleId="Definition" w:customStyle="1">
-    <w:name w:val="Definition"/>
-    <w:basedOn w:val="Normal"/>
-  </w:style>
-  <w:style w:type="paragraph" w:styleId="Caption">
-    <w:name w:val="Caption"/>
-    <w:basedOn w:val="Normal"/>
-    <w:link w:val="BodyTextChar"/>
-    <w:pPr>
-      <w:spacing w:after="120" w:before="0"/>
-    </w:pPr>
-    <w:rPr>
-      <w:i w:val="1"/>
-    </w:rPr>
-  </w:style>
-  <w:style w:type="paragraph" w:styleId="TableCaption" w:customStyle="1">
-    <w:name w:val="Table Caption"/>
-    <w:basedOn w:val="Caption"/>
-    <w:pPr>
-      <w:keepNext w:val="1"/>
-    </w:pPr>
-  </w:style>
-  <w:style w:type="paragraph" w:styleId="ImageCaption" w:customStyle="1">
-    <w:name w:val="Image Caption"/>
-    <w:basedOn w:val="Caption"/>
-  </w:style>
-  <w:style w:type="paragraph" w:styleId="Figure" w:customStyle="1">
-    <w:name w:val="Figure"/>
-    <w:basedOn w:val="Normal"/>
-  </w:style>
-  <w:style w:type="paragraph" w:styleId="CaptionedFigure" w:customStyle="1">
-    <w:name w:val="Captioned Figure"/>
-    <w:basedOn w:val="Figure"/>
-    <w:pPr>
-      <w:keepNext w:val="1"/>
-    </w:pPr>
-  </w:style>
-  <w:style w:type="character" w:styleId="BodyTextChar" w:customStyle="1">
-    <w:name w:val="Body Text Char"/>
-    <w:basedOn w:val="DefaultParagraphFont"/>
-    <w:link w:val="BodyText"/>
-  </w:style>
-  <w:style w:type="character" w:styleId="VerbatimChar" w:customStyle="1">
-    <w:name w:val="Verbatim Char"/>
-    <w:basedOn w:val="BodyTextChar"/>
-    <w:rPr>
-      <w:rFonts w:ascii="Consolas" w:hAnsi="Consolas"/>
-      <w:sz w:val="22"/>
-    </w:rPr>
-  </w:style>
-  <w:style w:type="character" w:styleId="SectionNumber" w:customStyle="1">
-    <w:name w:val="Section Number"/>
-    <w:basedOn w:val="BodyTextChar"/>
-  </w:style>
-  <w:style w:type="character" w:styleId="FootnoteReference">
-    <w:name w:val="Footnote Reference"/>
-    <w:basedOn w:val="BodyTextChar"/>
-    <w:rPr>
-      <w:vertAlign w:val="superscript"/>
-    </w:rPr>
-  </w:style>
-  <w:style w:type="character" w:styleId="Hyperlink">
-    <w:name w:val="Hyperlink"/>
-    <w:basedOn w:val="BodyTextChar"/>
-    <w:rPr>
-      <w:color w:val="4f81bd" w:themeColor="accent1"/>
-    </w:rPr>
-  </w:style>
-  <w:style w:type="paragraph" w:styleId="TOCHeading">
-    <w:name w:val="TOC Heading"/>
-    <w:basedOn w:val="Heading1"/>
-    <w:next w:val="BodyText"/>
-    <w:uiPriority w:val="39"/>
-    <w:unhideWhenUsed w:val="1"/>
-    <w:qFormat w:val="1"/>
-    <w:pPr>
-      <w:spacing w:before="240" w:line="259" w:lineRule="auto"/>
-      <w:outlineLvl w:val="9"/>
-    </w:pPr>
-    <w:rPr>
-      <w:rFonts w:asciiTheme="majorHAnsi" w:cstheme="majorBidi" w:eastAsiaTheme="majorEastAsia" w:hAnsiTheme="majorHAnsi"/>
-      <w:b w:val="0"/>
-      <w:bCs w:val="0"/>
-      <w:color w:val="365f91" w:themeColor="accent1" w:themeShade="0000BF"/>
-    </w:rPr>
-  </w:style>
-  <w:style w:type="paragraph" w:styleId="SourceCode" w:customStyle="1">
-    <w:name w:val="Source Code"/>
-    <w:basedOn w:val="Normal"/>
-    <w:link w:val="VerbatimChar"/>
-    <w:pPr>
-      <w:wordWrap w:val="0"/>
-    </w:pPr>
-  </w:style>
-  <w:style w:type="character" w:styleId="KeywordTok" w:customStyle="1">
-    <w:name w:val="KeywordTok"/>
-    <w:basedOn w:val="VerbatimChar"/>
-    <w:rPr>
-      <w:b w:val="1"/>
-      <w:color w:val="007020"/>
-    </w:rPr>
-  </w:style>
-  <w:style w:type="character" w:styleId="DataTypeTok" w:customStyle="1">
-    <w:name w:val="DataTypeTok"/>
-    <w:basedOn w:val="VerbatimChar"/>
-    <w:rPr>
-      <w:color w:val="902000"/>
-    </w:rPr>
-  </w:style>
-  <w:style w:type="character" w:styleId="DecValTok" w:customStyle="1">
-    <w:name w:val="DecValTok"/>
-    <w:basedOn w:val="VerbatimChar"/>
-    <w:rPr>
-      <w:color w:val="40a070"/>
-    </w:rPr>
-  </w:style>
-  <w:style w:type="character" w:styleId="BaseNTok" w:customStyle="1">
-    <w:name w:val="BaseNTok"/>
-    <w:basedOn w:val="VerbatimChar"/>
-    <w:rPr>
-      <w:color w:val="40a070"/>
-    </w:rPr>
-  </w:style>
-  <w:style w:type="character" w:styleId="FloatTok" w:customStyle="1">
-    <w:name w:val="FloatTok"/>
-    <w:basedOn w:val="VerbatimChar"/>
-    <w:rPr>
-      <w:color w:val="40a070"/>
-    </w:rPr>
-  </w:style>
-  <w:style w:type="character" w:styleId="ConstantTok" w:customStyle="1">
-    <w:name w:val="ConstantTok"/>
-    <w:basedOn w:val="VerbatimChar"/>
-    <w:rPr>
-      <w:color w:val="880000"/>
-    </w:rPr>
-  </w:style>
-  <w:style w:type="character" w:styleId="CharTok" w:customStyle="1">
-    <w:name w:val="CharTok"/>
-    <w:basedOn w:val="VerbatimChar"/>
-    <w:rPr>
-      <w:color w:val="4070a0"/>
-    </w:rPr>
-  </w:style>
-  <w:style w:type="character" w:styleId="SpecialCharTok" w:customStyle="1">
-    <w:name w:val="SpecialCharTok"/>
-    <w:basedOn w:val="VerbatimChar"/>
-    <w:rPr>
-      <w:color w:val="4070a0"/>
-    </w:rPr>
-  </w:style>
-  <w:style w:type="character" w:styleId="StringTok" w:customStyle="1">
-    <w:name w:val="StringTok"/>
-    <w:basedOn w:val="VerbatimChar"/>
-    <w:rPr>
-      <w:color w:val="4070a0"/>
-    </w:rPr>
-  </w:style>
-  <w:style w:type="character" w:styleId="VerbatimStringTok" w:customStyle="1">
-    <w:name w:val="VerbatimStringTok"/>
-    <w:basedOn w:val="VerbatimChar"/>
-    <w:rPr>
-      <w:color w:val="4070a0"/>
-    </w:rPr>
-  </w:style>
-  <w:style w:type="character" w:styleId="SpecialStringTok" w:customStyle="1">
-    <w:name w:val="SpecialStringTok"/>
-    <w:basedOn w:val="VerbatimChar"/>
-    <w:rPr>
-      <w:color w:val="bb6688"/>
-    </w:rPr>
-  </w:style>
-  <w:style w:type="character" w:styleId="ImportTok" w:customStyle="1">
-    <w:name w:val="ImportTok"/>
-    <w:basedOn w:val="VerbatimChar"/>
-    <w:rPr>
-      <w:b w:val="1"/>
-      <w:color w:val="008000"/>
-    </w:rPr>
-  </w:style>
-  <w:style w:type="character" w:styleId="CommentTok" w:customStyle="1">
-    <w:name w:val="CommentTok"/>
-    <w:basedOn w:val="VerbatimChar"/>
-    <w:rPr>
-      <w:i w:val="1"/>
-      <w:color w:val="60a0b0"/>
-    </w:rPr>
-  </w:style>
-  <w:style w:type="character" w:styleId="DocumentationTok" w:customStyle="1">
-    <w:name w:val="DocumentationTok"/>
-    <w:basedOn w:val="VerbatimChar"/>
-    <w:rPr>
-      <w:i w:val="1"/>
-      <w:color w:val="ba2121"/>
-    </w:rPr>
-  </w:style>
-  <w:style w:type="character" w:styleId="AnnotationTok" w:customStyle="1">
-    <w:name w:val="AnnotationTok"/>
-    <w:basedOn w:val="VerbatimChar"/>
-    <w:rPr>
-      <w:b w:val="1"/>
-      <w:i w:val="1"/>
-      <w:color w:val="60a0b0"/>
-    </w:rPr>
-  </w:style>
-  <w:style w:type="character" w:styleId="CommentVarTok" w:customStyle="1">
-    <w:name w:val="CommentVarTok"/>
-    <w:basedOn w:val="VerbatimChar"/>
-    <w:rPr>
-      <w:b w:val="1"/>
-      <w:i w:val="1"/>
-      <w:color w:val="60a0b0"/>
-    </w:rPr>
-  </w:style>
-  <w:style w:type="character" w:styleId="OtherTok" w:customStyle="1">
-    <w:name w:val="OtherTok"/>
-    <w:basedOn w:val="VerbatimChar"/>
-    <w:rPr>
-      <w:color w:val="007020"/>
-    </w:rPr>
-  </w:style>
-  <w:style w:type="character" w:styleId="FunctionTok" w:customStyle="1">
-    <w:name w:val="FunctionTok"/>
-    <w:basedOn w:val="VerbatimChar"/>
-    <w:rPr>
-      <w:color w:val="06287e"/>
-    </w:rPr>
-  </w:style>
-  <w:style w:type="character" w:styleId="VariableTok" w:customStyle="1">
-    <w:name w:val="VariableTok"/>
-    <w:basedOn w:val="VerbatimChar"/>
-    <w:rPr>
-      <w:color w:val="19177c"/>
-    </w:rPr>
-  </w:style>
-  <w:style w:type="character" w:styleId="ControlFlowTok" w:customStyle="1">
-    <w:name w:val="ControlFlowTok"/>
-    <w:basedOn w:val="VerbatimChar"/>
-    <w:rPr>
-      <w:b w:val="1"/>
-      <w:color w:val="007020"/>
-    </w:rPr>
-  </w:style>
-  <w:style w:type="character" w:styleId="OperatorTok" w:customStyle="1">
-    <w:name w:val="OperatorTok"/>
-    <w:basedOn w:val="VerbatimChar"/>
-    <w:rPr>
-      <w:color w:val="666666"/>
-    </w:rPr>
-  </w:style>
-  <w:style w:type="character" w:styleId="BuiltInTok" w:customStyle="1">
-    <w:name w:val="BuiltInTok"/>
-    <w:basedOn w:val="VerbatimChar"/>
-    <w:rPr>
-      <w:color w:val="008000"/>
-    </w:rPr>
-  </w:style>
-  <w:style w:type="character" w:styleId="ExtensionTok" w:customStyle="1">
-    <w:name w:val="ExtensionTok"/>
-    <w:basedOn w:val="VerbatimChar"/>
-    <w:rPr/>
-  </w:style>
-  <w:style w:type="character" w:styleId="PreprocessorTok" w:customStyle="1">
-    <w:name w:val="PreprocessorTok"/>
-    <w:basedOn w:val="VerbatimChar"/>
-    <w:rPr>
-      <w:color w:val="bc7a00"/>
-    </w:rPr>
-  </w:style>
-  <w:style w:type="character" w:styleId="AttributeTok" w:customStyle="1">
-    <w:name w:val="AttributeTok"/>
-    <w:basedOn w:val="VerbatimChar"/>
-    <w:rPr>
-      <w:color w:val="7d9029"/>
-    </w:rPr>
-  </w:style>
-  <w:style w:type="character" w:styleId="RegionMarkerTok" w:customStyle="1">
-    <w:name w:val="RegionMarkerTok"/>
-    <w:basedOn w:val="VerbatimChar"/>
-    <w:rPr/>
-  </w:style>
-  <w:style w:type="character" w:styleId="InformationTok" w:customStyle="1">
-    <w:name w:val="InformationTok"/>
-    <w:basedOn w:val="VerbatimChar"/>
-    <w:rPr>
-      <w:b w:val="1"/>
-      <w:i w:val="1"/>
-      <w:color w:val="60a0b0"/>
-    </w:rPr>
-  </w:style>
-  <w:style w:type="character" w:styleId="WarningTok" w:customStyle="1">
-    <w:name w:val="WarningTok"/>
-    <w:basedOn w:val="VerbatimChar"/>
-    <w:rPr>
-      <w:b w:val="1"/>
-      <w:i w:val="1"/>
-      <w:color w:val="60a0b0"/>
-    </w:rPr>
-  </w:style>
-  <w:style w:type="character" w:styleId="AlertTok" w:customStyle="1">
-    <w:name w:val="AlertTok"/>
-    <w:basedOn w:val="VerbatimChar"/>
-    <w:rPr>
-      <w:b w:val="1"/>
-      <w:color w:val="ff0000"/>
-    </w:rPr>
-  </w:style>
-  <w:style w:type="character" w:styleId="ErrorTok" w:customStyle="1">
-    <w:name w:val="ErrorTok"/>
-    <w:basedOn w:val="VerbatimChar"/>
-    <w:rPr>
-      <w:b w:val="1"/>
-      <w:color w:val="ff0000"/>
-    </w:rPr>
-  </w:style>
-  <w:style w:type="character" w:styleId="NormalTok" w:customStyle="1">
-    <w:name w:val="NormalTok"/>
-    <w:basedOn w:val="VerbatimChar"/>
-    <w:rPr/>
-  </w:style>
   <w:style w:type="paragraph" w:styleId="Subtitle">
     <w:name w:val="Subtitle"/>
     <w:basedOn w:val="Normal"/>
@@ -4167,6 +3786,7 @@
         <a:font script="Mong" typeface="Mongolian Baiti"/>
         <a:font script="Viet" typeface="Times New Roman"/>
         <a:font script="Uigh" typeface="Microsoft Uighur"/>
+        <a:font script="Geor" typeface="Sylfaen"/>
       </a:majorFont>
       <a:minorFont>
         <a:latin typeface="Cambria"/>
@@ -4201,6 +3821,7 @@
         <a:font script="Mong" typeface="Mongolian Baiti"/>
         <a:font script="Viet" typeface="Arial"/>
         <a:font script="Uigh" typeface="Microsoft Uighur"/>
+        <a:font script="Geor" typeface="Sylfaen"/>
       </a:minorFont>
     </a:fontScheme>
     <a:fmtScheme name="Office">
@@ -4408,19 +4029,4 @@
   </a:objectDefaults>
   <a:extraClrSchemeLst/>
 </a:theme>
-</file>
-
-<file path=customXML/item1.xml><?xml version="1.0" encoding="utf-8"?>
-<go:gDocsCustomXmlDataStorage xmlns:go="http://customooxmlschemas.google.com/" xmlns:r="http://schemas.openxmlformats.org/officeDocument/2006/relationships" uri="GoogleDocsCustomDataVersion2">
-  <go:docsCustomData xmlns:go="http://customooxmlschemas.google.com/" roundtripDataSignature="AMtx7mihspWYpKc4k2sWbrtyL274aVKoAA==">CgMxLjAaHwoBMBIaChgICVIUChJ0YWJsZS5odjFrcmV6ZGRvZHAyDmguMXM4cW9vcjg1ZHowOAByITFDVUxYdzd2WWQzWEo4TFRoUGcydUJRcHlXeU5RckZaSQ==</go:docsCustomData>
-</go:gDocsCustomXmlDataStorage>
-</file>
-
-<file path=customXML/itemProps1.xml><?xml version="1.0" encoding="utf-8"?>
-<ds:datastoreItem xmlns:ds="http://schemas.openxmlformats.org/officeDocument/2006/customXml" ds:itemID="{11111111-1234-1234-1234-123412341234}">
-  <ds:schemaRefs>
-    <ds:schemaRef ds:uri="http://schemas.openxmlformats.org/officeDocument/2006/relationships"/>
-    <ds:schemaRef ds:uri="http://customooxmlschemas.google.com/"/>
-  </ds:schemaRefs>
-</ds:datastoreItem>
 </file>
</xml_diff>